<commit_message>
Viet bao cao phan Admin
</commit_message>
<xml_diff>
--- a/ASS3_Report.docx
+++ b/ASS3_Report.docx
@@ -4,6 +4,7 @@
   <w:body>
     <w:p>
       <w:pPr>
+        <w:ind w:firstLine="270"/>
         <w:rPr>
           <w:rFonts w:asciiTheme="majorHAnsi" w:hAnsiTheme="majorHAnsi" w:cstheme="majorHAnsi"/>
           <w:sz w:val="24"/>
@@ -619,7 +620,7 @@
                 <v:stroke joinstyle="miter"/>
                 <v:path gradientshapeok="t" o:connecttype="rect"/>
               </v:shapetype>
-              <v:shape id="Text Box 2" o:spid="_x0000_s1026" type="#_x0000_t202" style="position:absolute;margin-left:-7.9pt;margin-top:-14.5pt;width:492.2pt;height:726.85pt;z-index:251659264;visibility:visible;mso-wrap-style:square;mso-width-percent:0;mso-height-percent:0;mso-wrap-distance-left:9pt;mso-wrap-distance-top:0;mso-wrap-distance-right:9pt;mso-wrap-distance-bottom:0;mso-position-horizontal:absolute;mso-position-horizontal-relative:text;mso-position-vertical:absolute;mso-position-vertical-relative:text;mso-width-percent:0;mso-height-percent:0;mso-width-relative:page;mso-height-relative:page;v-text-anchor:top" o:gfxdata="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" strokeweight="4.5pt">
+              <v:shape id="Text Box 2" o:spid="_x0000_s1026" type="#_x0000_t202" style="position:absolute;left:0;text-align:left;margin-left:-7.9pt;margin-top:-14.5pt;width:492.2pt;height:726.85pt;z-index:251659264;visibility:visible;mso-wrap-style:square;mso-width-percent:0;mso-height-percent:0;mso-wrap-distance-left:9pt;mso-wrap-distance-top:0;mso-wrap-distance-right:9pt;mso-wrap-distance-bottom:0;mso-position-horizontal:absolute;mso-position-horizontal-relative:text;mso-position-vertical:absolute;mso-position-vertical-relative:text;mso-width-percent:0;mso-height-percent:0;mso-width-relative:page;mso-height-relative:page;v-text-anchor:top" o:gfxdata="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" strokeweight="4.5pt">
                 <v:stroke linestyle="thinThick"/>
                 <v:textbox>
                   <w:txbxContent>
@@ -717,8 +718,10 @@
                         <w:rPr>
                           <w:rFonts w:ascii="Times New Roman" w:hAnsi="Times New Roman"/>
                           <w:b/>
+                          <w:noProof/>
                           <w:sz w:val="16"/>
                           <w:szCs w:val="16"/>
+                          <w:lang w:val="en-US"/>
                         </w:rPr>
                         <w:drawing>
                           <wp:inline distT="0" distB="0" distL="0" distR="0" wp14:anchorId="7DC2FF3F" wp14:editId="3CC71896">
@@ -738,7 +741,7 @@
                                     </pic:cNvPicPr>
                                   </pic:nvPicPr>
                                   <pic:blipFill>
-                                    <a:blip r:embed="rId8">
+                                    <a:blip r:embed="rId7">
                                       <a:extLst>
                                         <a:ext uri="{28A0092B-C50C-407E-A947-70E740481C1C}">
                                           <a14:useLocalDpi xmlns:a14="http://schemas.microsoft.com/office/drawing/2010/main" val="0"/>
@@ -1164,6 +1167,7 @@
     <w:p>
       <w:pPr>
         <w:spacing w:after="200" w:line="276" w:lineRule="auto"/>
+        <w:ind w:firstLine="270"/>
         <w:rPr>
           <w:rFonts w:asciiTheme="majorHAnsi" w:eastAsiaTheme="majorEastAsia" w:hAnsiTheme="majorHAnsi" w:cstheme="majorHAnsi"/>
           <w:b/>
@@ -1209,6 +1213,7 @@
         <w:p>
           <w:pPr>
             <w:pStyle w:val="TOCHeading"/>
+            <w:ind w:firstLine="270"/>
             <w:rPr>
               <w:rFonts w:cstheme="majorHAnsi"/>
               <w:color w:val="auto"/>
@@ -1228,6 +1233,7 @@
         </w:p>
         <w:p>
           <w:pPr>
+            <w:ind w:firstLine="270"/>
             <w:rPr>
               <w:rFonts w:asciiTheme="majorHAnsi" w:hAnsiTheme="majorHAnsi" w:cstheme="majorHAnsi"/>
               <w:sz w:val="24"/>
@@ -1240,6 +1246,7 @@
     <w:p>
       <w:pPr>
         <w:pStyle w:val="Heading1"/>
+        <w:ind w:firstLine="270"/>
         <w:rPr>
           <w:rFonts w:cstheme="majorHAnsi"/>
           <w:color w:val="auto"/>
@@ -1256,6 +1263,7 @@
           <w:numId w:val="20"/>
         </w:numPr>
         <w:spacing w:after="200" w:line="276" w:lineRule="auto"/>
+        <w:ind w:firstLine="270"/>
         <w:rPr>
           <w:rFonts w:asciiTheme="majorHAnsi" w:eastAsiaTheme="majorEastAsia" w:hAnsiTheme="majorHAnsi" w:cstheme="majorHAnsi"/>
           <w:b/>
@@ -1275,12 +1283,1139 @@
       <w:r>
         <w:rPr>
           <w:rFonts w:asciiTheme="majorHAnsi" w:hAnsiTheme="majorHAnsi" w:cstheme="majorHAnsi"/>
+          <w:b/>
           <w:sz w:val="28"/>
           <w:szCs w:val="28"/>
         </w:rPr>
         <w:lastRenderedPageBreak/>
         <w:t>Admin</w:t>
       </w:r>
+    </w:p>
+    <w:p>
+      <w:pPr>
+        <w:pStyle w:val="ListParagraph"/>
+        <w:numPr>
+          <w:ilvl w:val="0"/>
+          <w:numId w:val="23"/>
+        </w:numPr>
+        <w:spacing w:after="200" w:line="276" w:lineRule="auto"/>
+        <w:ind w:firstLine="270"/>
+        <w:rPr>
+          <w:rFonts w:asciiTheme="majorHAnsi" w:eastAsiaTheme="majorEastAsia" w:hAnsiTheme="majorHAnsi" w:cstheme="majorHAnsi"/>
+          <w:b/>
+          <w:bCs/>
+          <w:sz w:val="28"/>
+          <w:szCs w:val="28"/>
+        </w:rPr>
+      </w:pPr>
+      <w:r>
+        <w:rPr>
+          <w:rFonts w:asciiTheme="majorHAnsi" w:hAnsiTheme="majorHAnsi" w:cstheme="majorHAnsi"/>
+          <w:b/>
+          <w:sz w:val="28"/>
+          <w:szCs w:val="28"/>
+        </w:rPr>
+        <w:t>Giao diện</w:t>
+      </w:r>
+    </w:p>
+    <w:p>
+      <w:pPr>
+        <w:pStyle w:val="ListParagraph"/>
+        <w:spacing w:after="200" w:line="276" w:lineRule="auto"/>
+        <w:ind w:left="1080" w:firstLine="270"/>
+        <w:rPr>
+          <w:rFonts w:asciiTheme="majorHAnsi" w:hAnsiTheme="majorHAnsi" w:cstheme="majorHAnsi"/>
+          <w:sz w:val="28"/>
+          <w:szCs w:val="28"/>
+        </w:rPr>
+      </w:pPr>
+      <w:r>
+        <w:rPr>
+          <w:rFonts w:asciiTheme="majorHAnsi" w:hAnsiTheme="majorHAnsi" w:cstheme="majorHAnsi"/>
+          <w:sz w:val="28"/>
+          <w:szCs w:val="28"/>
+        </w:rPr>
+        <w:t xml:space="preserve">Giao diện chính của cửa sổ làm việc cho đối tượng người dùng là </w:t>
+      </w:r>
+      <w:r>
+        <w:rPr>
+          <w:rFonts w:asciiTheme="majorHAnsi" w:hAnsiTheme="majorHAnsi" w:cstheme="majorHAnsi"/>
+          <w:b/>
+          <w:sz w:val="28"/>
+          <w:szCs w:val="28"/>
+        </w:rPr>
+        <w:t>Administrator</w:t>
+      </w:r>
+      <w:r>
+        <w:rPr>
+          <w:rFonts w:asciiTheme="majorHAnsi" w:hAnsiTheme="majorHAnsi" w:cstheme="majorHAnsi"/>
+          <w:sz w:val="28"/>
+          <w:szCs w:val="28"/>
+        </w:rPr>
+        <w:t xml:space="preserve"> có dạng như hình bên dưới.</w:t>
+      </w:r>
+    </w:p>
+    <w:p>
+      <w:pPr>
+        <w:pStyle w:val="ListParagraph"/>
+        <w:spacing w:after="200" w:line="276" w:lineRule="auto"/>
+        <w:ind w:left="1080" w:firstLine="270"/>
+        <w:rPr>
+          <w:rFonts w:asciiTheme="majorHAnsi" w:eastAsiaTheme="majorEastAsia" w:hAnsiTheme="majorHAnsi" w:cstheme="majorHAnsi"/>
+          <w:b/>
+          <w:bCs/>
+          <w:sz w:val="28"/>
+          <w:szCs w:val="28"/>
+        </w:rPr>
+      </w:pPr>
+      <w:r>
+        <w:rPr>
+          <w:rFonts w:asciiTheme="majorHAnsi" w:eastAsiaTheme="majorEastAsia" w:hAnsiTheme="majorHAnsi" w:cstheme="majorHAnsi"/>
+          <w:b/>
+          <w:bCs/>
+          <w:sz w:val="28"/>
+          <w:szCs w:val="28"/>
+        </w:rPr>
+        <w:drawing>
+          <wp:inline distT="0" distB="0" distL="0" distR="0" wp14:anchorId="2A495FD6" wp14:editId="7B628C74">
+            <wp:extent cx="5929630" cy="3900805"/>
+            <wp:effectExtent l="0" t="0" r="0" b="4445"/>
+            <wp:docPr id="5" name="Picture 5"/>
+            <wp:cNvGraphicFramePr>
+              <a:graphicFrameLocks xmlns:a="http://schemas.openxmlformats.org/drawingml/2006/main" noChangeAspect="1"/>
+            </wp:cNvGraphicFramePr>
+            <a:graphic xmlns:a="http://schemas.openxmlformats.org/drawingml/2006/main">
+              <a:graphicData uri="http://schemas.openxmlformats.org/drawingml/2006/picture">
+                <pic:pic xmlns:pic="http://schemas.openxmlformats.org/drawingml/2006/picture">
+                  <pic:nvPicPr>
+                    <pic:cNvPr id="5" name="Admin Form.png"/>
+                    <pic:cNvPicPr/>
+                  </pic:nvPicPr>
+                  <pic:blipFill>
+                    <a:blip r:embed="rId8">
+                      <a:extLst>
+                        <a:ext uri="{28A0092B-C50C-407E-A947-70E740481C1C}">
+                          <a14:useLocalDpi xmlns:a14="http://schemas.microsoft.com/office/drawing/2010/main" val="0"/>
+                        </a:ext>
+                      </a:extLst>
+                    </a:blip>
+                    <a:stretch>
+                      <a:fillRect/>
+                    </a:stretch>
+                  </pic:blipFill>
+                  <pic:spPr>
+                    <a:xfrm>
+                      <a:off x="0" y="0"/>
+                      <a:ext cx="5929630" cy="3900805"/>
+                    </a:xfrm>
+                    <a:prstGeom prst="rect">
+                      <a:avLst/>
+                    </a:prstGeom>
+                  </pic:spPr>
+                </pic:pic>
+              </a:graphicData>
+            </a:graphic>
+          </wp:inline>
+        </w:drawing>
+      </w:r>
+    </w:p>
+    <w:p>
+      <w:pPr>
+        <w:spacing w:after="200" w:line="276" w:lineRule="auto"/>
+        <w:ind w:firstLine="270"/>
+        <w:rPr>
+          <w:rFonts w:asciiTheme="majorHAnsi" w:eastAsiaTheme="majorEastAsia" w:hAnsiTheme="majorHAnsi" w:cstheme="majorHAnsi"/>
+          <w:bCs/>
+          <w:noProof/>
+          <w:sz w:val="28"/>
+          <w:szCs w:val="28"/>
+          <w:lang w:val="en-US"/>
+        </w:rPr>
+      </w:pPr>
+      <w:r>
+        <w:rPr>
+          <w:rFonts w:asciiTheme="majorHAnsi" w:eastAsiaTheme="majorEastAsia" w:hAnsiTheme="majorHAnsi" w:cstheme="majorHAnsi"/>
+          <w:b/>
+          <w:bCs/>
+          <w:noProof/>
+          <w:sz w:val="28"/>
+          <w:szCs w:val="28"/>
+          <w:lang w:val="en-US"/>
+        </w:rPr>
+        <w:tab/>
+      </w:r>
+      <w:r>
+        <w:rPr>
+          <w:rFonts w:asciiTheme="majorHAnsi" w:eastAsiaTheme="majorEastAsia" w:hAnsiTheme="majorHAnsi" w:cstheme="majorHAnsi"/>
+          <w:bCs/>
+          <w:noProof/>
+          <w:sz w:val="28"/>
+          <w:szCs w:val="28"/>
+          <w:lang w:val="en-US"/>
+        </w:rPr>
+        <w:t>Các khu vực chức năng chính gồm có:</w:t>
+      </w:r>
+    </w:p>
+    <w:p>
+      <w:pPr>
+        <w:pStyle w:val="ListParagraph"/>
+        <w:numPr>
+          <w:ilvl w:val="0"/>
+          <w:numId w:val="21"/>
+        </w:numPr>
+        <w:spacing w:after="200" w:line="276" w:lineRule="auto"/>
+        <w:ind w:firstLine="270"/>
+        <w:rPr>
+          <w:rFonts w:asciiTheme="majorHAnsi" w:eastAsiaTheme="majorEastAsia" w:hAnsiTheme="majorHAnsi" w:cstheme="majorHAnsi"/>
+          <w:bCs/>
+          <w:sz w:val="28"/>
+          <w:szCs w:val="28"/>
+        </w:rPr>
+      </w:pPr>
+      <w:r>
+        <w:rPr>
+          <w:rFonts w:asciiTheme="majorHAnsi" w:eastAsiaTheme="majorEastAsia" w:hAnsiTheme="majorHAnsi" w:cstheme="majorHAnsi"/>
+          <w:bCs/>
+          <w:sz w:val="28"/>
+          <w:szCs w:val="28"/>
+        </w:rPr>
+        <w:t>Khu vực hiển thị tên người dùng khi đăng nhập vào</w:t>
+      </w:r>
+    </w:p>
+    <w:p>
+      <w:pPr>
+        <w:pStyle w:val="ListParagraph"/>
+        <w:numPr>
+          <w:ilvl w:val="0"/>
+          <w:numId w:val="21"/>
+        </w:numPr>
+        <w:spacing w:after="200" w:line="276" w:lineRule="auto"/>
+        <w:ind w:firstLine="270"/>
+        <w:rPr>
+          <w:rFonts w:asciiTheme="majorHAnsi" w:eastAsiaTheme="majorEastAsia" w:hAnsiTheme="majorHAnsi" w:cstheme="majorHAnsi"/>
+          <w:bCs/>
+          <w:sz w:val="28"/>
+          <w:szCs w:val="28"/>
+        </w:rPr>
+      </w:pPr>
+      <w:r>
+        <w:rPr>
+          <w:rFonts w:asciiTheme="majorHAnsi" w:eastAsiaTheme="majorEastAsia" w:hAnsiTheme="majorHAnsi" w:cstheme="majorHAnsi"/>
+          <w:bCs/>
+          <w:sz w:val="28"/>
+          <w:szCs w:val="28"/>
+        </w:rPr>
+        <w:t>Tất cả các bàng được hiển thị</w:t>
+      </w:r>
+      <w:r>
+        <w:rPr>
+          <w:rFonts w:asciiTheme="majorHAnsi" w:eastAsiaTheme="majorEastAsia" w:hAnsiTheme="majorHAnsi" w:cstheme="majorHAnsi"/>
+          <w:bCs/>
+          <w:sz w:val="28"/>
+          <w:szCs w:val="28"/>
+        </w:rPr>
+        <w:t xml:space="preserve"> cho </w:t>
+      </w:r>
+      <w:r>
+        <w:rPr>
+          <w:rFonts w:asciiTheme="majorHAnsi" w:eastAsiaTheme="majorEastAsia" w:hAnsiTheme="majorHAnsi" w:cstheme="majorHAnsi"/>
+          <w:b/>
+          <w:bCs/>
+          <w:sz w:val="28"/>
+          <w:szCs w:val="28"/>
+        </w:rPr>
+        <w:t>Administrator</w:t>
+      </w:r>
+      <w:r>
+        <w:rPr>
+          <w:rFonts w:asciiTheme="majorHAnsi" w:eastAsiaTheme="majorEastAsia" w:hAnsiTheme="majorHAnsi" w:cstheme="majorHAnsi"/>
+          <w:bCs/>
+          <w:sz w:val="28"/>
+          <w:szCs w:val="28"/>
+        </w:rPr>
+        <w:t xml:space="preserve">. Số lượng bảng này không bị giới hạn, tuy nhiên trong phạm vi của assignment và yêu cầu đề chỉ hiện thực tượng trưng một vài bảng, ở đây cho phép truy xuất (insert, update, delete) 04 bảng là: </w:t>
+      </w:r>
+      <w:r>
+        <w:rPr>
+          <w:rFonts w:asciiTheme="majorHAnsi" w:eastAsiaTheme="majorEastAsia" w:hAnsiTheme="majorHAnsi" w:cstheme="majorHAnsi"/>
+          <w:b/>
+          <w:bCs/>
+          <w:sz w:val="28"/>
+          <w:szCs w:val="28"/>
+        </w:rPr>
+        <w:t>Tài khoản</w:t>
+      </w:r>
+      <w:r>
+        <w:rPr>
+          <w:rFonts w:asciiTheme="majorHAnsi" w:eastAsiaTheme="majorEastAsia" w:hAnsiTheme="majorHAnsi" w:cstheme="majorHAnsi"/>
+          <w:bCs/>
+          <w:sz w:val="28"/>
+          <w:szCs w:val="28"/>
+        </w:rPr>
+        <w:t xml:space="preserve">, </w:t>
+      </w:r>
+      <w:r>
+        <w:rPr>
+          <w:rFonts w:asciiTheme="majorHAnsi" w:eastAsiaTheme="majorEastAsia" w:hAnsiTheme="majorHAnsi" w:cstheme="majorHAnsi"/>
+          <w:b/>
+          <w:bCs/>
+          <w:sz w:val="28"/>
+          <w:szCs w:val="28"/>
+        </w:rPr>
+        <w:t>Quản lý đội bóng</w:t>
+      </w:r>
+      <w:r>
+        <w:rPr>
+          <w:rFonts w:asciiTheme="majorHAnsi" w:eastAsiaTheme="majorEastAsia" w:hAnsiTheme="majorHAnsi" w:cstheme="majorHAnsi"/>
+          <w:bCs/>
+          <w:sz w:val="28"/>
+          <w:szCs w:val="28"/>
+        </w:rPr>
+        <w:t xml:space="preserve">, </w:t>
+      </w:r>
+      <w:r>
+        <w:rPr>
+          <w:rFonts w:asciiTheme="majorHAnsi" w:eastAsiaTheme="majorEastAsia" w:hAnsiTheme="majorHAnsi" w:cstheme="majorHAnsi"/>
+          <w:b/>
+          <w:bCs/>
+          <w:sz w:val="28"/>
+          <w:szCs w:val="28"/>
+        </w:rPr>
+        <w:t>WorldCup</w:t>
+      </w:r>
+      <w:r>
+        <w:rPr>
+          <w:rFonts w:asciiTheme="majorHAnsi" w:eastAsiaTheme="majorEastAsia" w:hAnsiTheme="majorHAnsi" w:cstheme="majorHAnsi"/>
+          <w:bCs/>
+          <w:sz w:val="28"/>
+          <w:szCs w:val="28"/>
+        </w:rPr>
+        <w:t xml:space="preserve"> và </w:t>
+      </w:r>
+      <w:r>
+        <w:rPr>
+          <w:rFonts w:asciiTheme="majorHAnsi" w:eastAsiaTheme="majorEastAsia" w:hAnsiTheme="majorHAnsi" w:cstheme="majorHAnsi"/>
+          <w:b/>
+          <w:bCs/>
+          <w:sz w:val="28"/>
+          <w:szCs w:val="28"/>
+        </w:rPr>
+        <w:t>Trận Đấu</w:t>
+      </w:r>
+      <w:r>
+        <w:rPr>
+          <w:rFonts w:asciiTheme="majorHAnsi" w:eastAsiaTheme="majorEastAsia" w:hAnsiTheme="majorHAnsi" w:cstheme="majorHAnsi"/>
+          <w:bCs/>
+          <w:sz w:val="28"/>
+          <w:szCs w:val="28"/>
+        </w:rPr>
+        <w:t>.</w:t>
+      </w:r>
+    </w:p>
+    <w:p>
+      <w:pPr>
+        <w:pStyle w:val="ListParagraph"/>
+        <w:numPr>
+          <w:ilvl w:val="0"/>
+          <w:numId w:val="21"/>
+        </w:numPr>
+        <w:spacing w:after="200" w:line="276" w:lineRule="auto"/>
+        <w:ind w:firstLine="270"/>
+        <w:rPr>
+          <w:rFonts w:asciiTheme="majorHAnsi" w:eastAsiaTheme="majorEastAsia" w:hAnsiTheme="majorHAnsi" w:cstheme="majorHAnsi"/>
+          <w:bCs/>
+          <w:sz w:val="28"/>
+          <w:szCs w:val="28"/>
+        </w:rPr>
+      </w:pPr>
+      <w:r>
+        <w:rPr>
+          <w:rFonts w:asciiTheme="majorHAnsi" w:eastAsiaTheme="majorEastAsia" w:hAnsiTheme="majorHAnsi" w:cstheme="majorHAnsi"/>
+          <w:bCs/>
+          <w:sz w:val="28"/>
+          <w:szCs w:val="28"/>
+        </w:rPr>
+        <w:t>Các button chức năng cơ bản:</w:t>
+      </w:r>
+    </w:p>
+    <w:p>
+      <w:pPr>
+        <w:pStyle w:val="ListParagraph"/>
+        <w:numPr>
+          <w:ilvl w:val="0"/>
+          <w:numId w:val="22"/>
+        </w:numPr>
+        <w:spacing w:after="200" w:line="276" w:lineRule="auto"/>
+        <w:ind w:firstLine="270"/>
+        <w:rPr>
+          <w:rFonts w:asciiTheme="majorHAnsi" w:eastAsiaTheme="majorEastAsia" w:hAnsiTheme="majorHAnsi" w:cstheme="majorHAnsi"/>
+          <w:bCs/>
+          <w:sz w:val="28"/>
+          <w:szCs w:val="28"/>
+        </w:rPr>
+      </w:pPr>
+      <w:r>
+        <w:rPr>
+          <w:rFonts w:asciiTheme="majorHAnsi" w:eastAsiaTheme="majorEastAsia" w:hAnsiTheme="majorHAnsi" w:cstheme="majorHAnsi"/>
+          <w:b/>
+          <w:bCs/>
+          <w:sz w:val="28"/>
+          <w:szCs w:val="28"/>
+        </w:rPr>
+        <w:t>Sign out</w:t>
+      </w:r>
+      <w:r>
+        <w:rPr>
+          <w:rFonts w:asciiTheme="majorHAnsi" w:eastAsiaTheme="majorEastAsia" w:hAnsiTheme="majorHAnsi" w:cstheme="majorHAnsi"/>
+          <w:bCs/>
+          <w:sz w:val="28"/>
+          <w:szCs w:val="28"/>
+        </w:rPr>
+        <w:t>: Đăng xuất ra khỏi của sổ làm việc của Administrator, chương trình sẽ đưa người dùng trở về cửa sổ đăng nhập.</w:t>
+      </w:r>
+    </w:p>
+    <w:p>
+      <w:pPr>
+        <w:pStyle w:val="ListParagraph"/>
+        <w:numPr>
+          <w:ilvl w:val="0"/>
+          <w:numId w:val="22"/>
+        </w:numPr>
+        <w:spacing w:after="200" w:line="276" w:lineRule="auto"/>
+        <w:ind w:firstLine="270"/>
+        <w:rPr>
+          <w:rFonts w:asciiTheme="majorHAnsi" w:eastAsiaTheme="majorEastAsia" w:hAnsiTheme="majorHAnsi" w:cstheme="majorHAnsi"/>
+          <w:bCs/>
+          <w:sz w:val="28"/>
+          <w:szCs w:val="28"/>
+        </w:rPr>
+      </w:pPr>
+      <w:r>
+        <w:rPr>
+          <w:rFonts w:asciiTheme="majorHAnsi" w:eastAsiaTheme="majorEastAsia" w:hAnsiTheme="majorHAnsi" w:cstheme="majorHAnsi"/>
+          <w:b/>
+          <w:bCs/>
+          <w:sz w:val="28"/>
+          <w:szCs w:val="28"/>
+        </w:rPr>
+        <w:t>Refresh</w:t>
+      </w:r>
+      <w:r>
+        <w:rPr>
+          <w:rFonts w:asciiTheme="majorHAnsi" w:eastAsiaTheme="majorEastAsia" w:hAnsiTheme="majorHAnsi" w:cstheme="majorHAnsi"/>
+          <w:bCs/>
+          <w:sz w:val="28"/>
+          <w:szCs w:val="28"/>
+        </w:rPr>
+        <w:t>: Làm mới cơ sở dữ liệu. Sau thao tác chỉnh sửa trên bảng, một vài thông tin sẽ bị thay đổi. Button refresh sẽ cập nhật những thay đổi đó và tổ chức lại bảng dữ liệu.</w:t>
+      </w:r>
+    </w:p>
+    <w:p>
+      <w:pPr>
+        <w:pStyle w:val="ListParagraph"/>
+        <w:numPr>
+          <w:ilvl w:val="0"/>
+          <w:numId w:val="22"/>
+        </w:numPr>
+        <w:spacing w:after="200" w:line="276" w:lineRule="auto"/>
+        <w:ind w:firstLine="270"/>
+        <w:rPr>
+          <w:rFonts w:asciiTheme="majorHAnsi" w:eastAsiaTheme="majorEastAsia" w:hAnsiTheme="majorHAnsi" w:cstheme="majorHAnsi"/>
+          <w:bCs/>
+          <w:sz w:val="28"/>
+          <w:szCs w:val="28"/>
+        </w:rPr>
+      </w:pPr>
+      <w:r>
+        <w:rPr>
+          <w:rFonts w:asciiTheme="majorHAnsi" w:eastAsiaTheme="majorEastAsia" w:hAnsiTheme="majorHAnsi" w:cstheme="majorHAnsi"/>
+          <w:b/>
+          <w:bCs/>
+          <w:sz w:val="28"/>
+          <w:szCs w:val="28"/>
+        </w:rPr>
+        <w:t>Commit</w:t>
+      </w:r>
+      <w:r>
+        <w:rPr>
+          <w:rFonts w:asciiTheme="majorHAnsi" w:eastAsiaTheme="majorEastAsia" w:hAnsiTheme="majorHAnsi" w:cstheme="majorHAnsi"/>
+          <w:bCs/>
+          <w:sz w:val="28"/>
+          <w:szCs w:val="28"/>
+        </w:rPr>
+        <w:t xml:space="preserve">: Là button quan trọng nhất quyết định việc cập nhật những thay đôi do người dùng thực hiện. Sau khi chỉnh sửa theo nhu cầu, </w:t>
+      </w:r>
+      <w:r>
+        <w:rPr>
+          <w:rFonts w:asciiTheme="majorHAnsi" w:eastAsiaTheme="majorEastAsia" w:hAnsiTheme="majorHAnsi" w:cstheme="majorHAnsi"/>
+          <w:bCs/>
+          <w:sz w:val="28"/>
+          <w:szCs w:val="28"/>
+        </w:rPr>
+        <w:lastRenderedPageBreak/>
+        <w:t>người dùng nhấn button Commit để xác nhậ</w:t>
+      </w:r>
+      <w:r>
+        <w:rPr>
+          <w:rFonts w:asciiTheme="majorHAnsi" w:eastAsiaTheme="majorEastAsia" w:hAnsiTheme="majorHAnsi" w:cstheme="majorHAnsi"/>
+          <w:bCs/>
+          <w:sz w:val="28"/>
+          <w:szCs w:val="28"/>
+        </w:rPr>
+        <w:t>n và lưu những thay đổi đó vào trong cơ sở dữ liệu. Nếu không tất cả sẽ bị mất.</w:t>
+      </w:r>
+    </w:p>
+    <w:p>
+      <w:pPr>
+        <w:pStyle w:val="ListParagraph"/>
+        <w:numPr>
+          <w:ilvl w:val="0"/>
+          <w:numId w:val="21"/>
+        </w:numPr>
+        <w:spacing w:after="200" w:line="276" w:lineRule="auto"/>
+        <w:ind w:firstLine="270"/>
+        <w:rPr>
+          <w:rFonts w:asciiTheme="majorHAnsi" w:eastAsiaTheme="majorEastAsia" w:hAnsiTheme="majorHAnsi" w:cstheme="majorHAnsi"/>
+          <w:bCs/>
+          <w:sz w:val="28"/>
+          <w:szCs w:val="28"/>
+        </w:rPr>
+      </w:pPr>
+      <w:r>
+        <w:rPr>
+          <w:rFonts w:asciiTheme="majorHAnsi" w:eastAsiaTheme="majorEastAsia" w:hAnsiTheme="majorHAnsi" w:cstheme="majorHAnsi"/>
+          <w:bCs/>
+          <w:sz w:val="28"/>
+          <w:szCs w:val="28"/>
+        </w:rPr>
+        <w:t>Khu vực hiển thị bảng dữ liệu chính. Tất cả nội dụng của bảng sẽ được hiển thị ở đây.</w:t>
+      </w:r>
+    </w:p>
+    <w:p>
+      <w:pPr>
+        <w:pStyle w:val="ListParagraph"/>
+        <w:numPr>
+          <w:ilvl w:val="0"/>
+          <w:numId w:val="21"/>
+        </w:numPr>
+        <w:spacing w:after="200" w:line="276" w:lineRule="auto"/>
+        <w:ind w:firstLine="270"/>
+        <w:rPr>
+          <w:rFonts w:asciiTheme="majorHAnsi" w:eastAsiaTheme="majorEastAsia" w:hAnsiTheme="majorHAnsi" w:cstheme="majorHAnsi"/>
+          <w:bCs/>
+          <w:sz w:val="28"/>
+          <w:szCs w:val="28"/>
+        </w:rPr>
+      </w:pPr>
+      <w:r>
+        <w:rPr>
+          <w:rFonts w:asciiTheme="majorHAnsi" w:eastAsiaTheme="majorEastAsia" w:hAnsiTheme="majorHAnsi" w:cstheme="majorHAnsi"/>
+          <w:bCs/>
+          <w:sz w:val="28"/>
+          <w:szCs w:val="28"/>
+        </w:rPr>
+        <w:t>Khu vực hiển thị thông tin và trợ giúp.</w:t>
+      </w:r>
+    </w:p>
+    <w:p>
+      <w:pPr>
+        <w:pStyle w:val="ListParagraph"/>
+        <w:numPr>
+          <w:ilvl w:val="0"/>
+          <w:numId w:val="23"/>
+        </w:numPr>
+        <w:spacing w:after="200" w:line="276" w:lineRule="auto"/>
+        <w:ind w:firstLine="270"/>
+        <w:rPr>
+          <w:rFonts w:asciiTheme="majorHAnsi" w:eastAsiaTheme="majorEastAsia" w:hAnsiTheme="majorHAnsi" w:cstheme="majorHAnsi"/>
+          <w:b/>
+          <w:bCs/>
+          <w:sz w:val="28"/>
+          <w:szCs w:val="28"/>
+        </w:rPr>
+      </w:pPr>
+      <w:r>
+        <w:rPr>
+          <w:rFonts w:asciiTheme="majorHAnsi" w:eastAsiaTheme="majorEastAsia" w:hAnsiTheme="majorHAnsi" w:cstheme="majorHAnsi"/>
+          <w:b/>
+          <w:bCs/>
+          <w:sz w:val="28"/>
+          <w:szCs w:val="28"/>
+        </w:rPr>
+        <w:t>Cách sử dụng</w:t>
+      </w:r>
+    </w:p>
+    <w:p>
+      <w:pPr>
+        <w:spacing w:after="200" w:line="276" w:lineRule="auto"/>
+        <w:ind w:firstLine="270"/>
+        <w:rPr>
+          <w:rFonts w:asciiTheme="majorHAnsi" w:eastAsiaTheme="majorEastAsia" w:hAnsiTheme="majorHAnsi" w:cstheme="majorHAnsi"/>
+          <w:bCs/>
+          <w:sz w:val="28"/>
+          <w:szCs w:val="28"/>
+          <w:lang w:val="en-US"/>
+        </w:rPr>
+      </w:pPr>
+      <w:r>
+        <w:rPr>
+          <w:rFonts w:asciiTheme="majorHAnsi" w:eastAsiaTheme="majorEastAsia" w:hAnsiTheme="majorHAnsi" w:cstheme="majorHAnsi"/>
+          <w:bCs/>
+          <w:sz w:val="28"/>
+          <w:szCs w:val="28"/>
+          <w:lang w:val="en-US"/>
+        </w:rPr>
+        <w:t xml:space="preserve">Người dùng thực hiện đăng nhập ở cửa sổ </w:t>
+      </w:r>
+      <w:r>
+        <w:rPr>
+          <w:rFonts w:asciiTheme="majorHAnsi" w:eastAsiaTheme="majorEastAsia" w:hAnsiTheme="majorHAnsi" w:cstheme="majorHAnsi"/>
+          <w:b/>
+          <w:bCs/>
+          <w:sz w:val="28"/>
+          <w:szCs w:val="28"/>
+          <w:lang w:val="en-US"/>
+        </w:rPr>
+        <w:t>Log in</w:t>
+      </w:r>
+      <w:r>
+        <w:rPr>
+          <w:rFonts w:asciiTheme="majorHAnsi" w:eastAsiaTheme="majorEastAsia" w:hAnsiTheme="majorHAnsi" w:cstheme="majorHAnsi"/>
+          <w:bCs/>
+          <w:sz w:val="28"/>
+          <w:szCs w:val="28"/>
+          <w:lang w:val="en-US"/>
+        </w:rPr>
+        <w:t xml:space="preserve"> với thông tin </w:t>
+      </w:r>
+      <w:r>
+        <w:rPr>
+          <w:rFonts w:asciiTheme="majorHAnsi" w:eastAsiaTheme="majorEastAsia" w:hAnsiTheme="majorHAnsi" w:cstheme="majorHAnsi"/>
+          <w:b/>
+          <w:bCs/>
+          <w:sz w:val="28"/>
+          <w:szCs w:val="28"/>
+          <w:lang w:val="en-US"/>
+        </w:rPr>
+        <w:t>username</w:t>
+      </w:r>
+      <w:r>
+        <w:rPr>
+          <w:rFonts w:asciiTheme="majorHAnsi" w:eastAsiaTheme="majorEastAsia" w:hAnsiTheme="majorHAnsi" w:cstheme="majorHAnsi"/>
+          <w:bCs/>
+          <w:sz w:val="28"/>
+          <w:szCs w:val="28"/>
+          <w:lang w:val="en-US"/>
+        </w:rPr>
+        <w:t xml:space="preserve"> và mật khẩu của mình với loại người dùng là </w:t>
+      </w:r>
+      <w:r>
+        <w:rPr>
+          <w:rFonts w:asciiTheme="majorHAnsi" w:eastAsiaTheme="majorEastAsia" w:hAnsiTheme="majorHAnsi" w:cstheme="majorHAnsi"/>
+          <w:b/>
+          <w:bCs/>
+          <w:sz w:val="28"/>
+          <w:szCs w:val="28"/>
+          <w:lang w:val="en-US"/>
+        </w:rPr>
+        <w:t>Admin</w:t>
+      </w:r>
+      <w:r>
+        <w:rPr>
+          <w:rFonts w:asciiTheme="majorHAnsi" w:eastAsiaTheme="majorEastAsia" w:hAnsiTheme="majorHAnsi" w:cstheme="majorHAnsi"/>
+          <w:bCs/>
+          <w:sz w:val="28"/>
+          <w:szCs w:val="28"/>
+          <w:lang w:val="en-US"/>
+        </w:rPr>
+        <w:t>.</w:t>
+      </w:r>
+    </w:p>
+    <w:p>
+      <w:pPr>
+        <w:spacing w:after="200" w:line="276" w:lineRule="auto"/>
+        <w:ind w:firstLine="270"/>
+        <w:rPr>
+          <w:rFonts w:asciiTheme="majorHAnsi" w:eastAsiaTheme="majorEastAsia" w:hAnsiTheme="majorHAnsi" w:cstheme="majorHAnsi"/>
+          <w:bCs/>
+          <w:sz w:val="28"/>
+          <w:szCs w:val="28"/>
+          <w:lang w:val="en-US"/>
+        </w:rPr>
+      </w:pPr>
+      <w:r>
+        <w:rPr>
+          <w:rFonts w:asciiTheme="majorHAnsi" w:eastAsiaTheme="majorEastAsia" w:hAnsiTheme="majorHAnsi" w:cstheme="majorHAnsi"/>
+          <w:b/>
+          <w:bCs/>
+          <w:sz w:val="28"/>
+          <w:szCs w:val="28"/>
+          <w:lang w:val="en-US"/>
+        </w:rPr>
+        <w:t>Admin</w:t>
+      </w:r>
+      <w:r>
+        <w:rPr>
+          <w:rFonts w:asciiTheme="majorHAnsi" w:eastAsiaTheme="majorEastAsia" w:hAnsiTheme="majorHAnsi" w:cstheme="majorHAnsi"/>
+          <w:bCs/>
+          <w:sz w:val="28"/>
+          <w:szCs w:val="28"/>
+          <w:lang w:val="en-US"/>
+        </w:rPr>
+        <w:t xml:space="preserve"> phân quyền cho user bằng cách chỉnh sửa trực tiếp trên bảng </w:t>
+      </w:r>
+      <w:r>
+        <w:rPr>
+          <w:rFonts w:asciiTheme="majorHAnsi" w:eastAsiaTheme="majorEastAsia" w:hAnsiTheme="majorHAnsi" w:cstheme="majorHAnsi"/>
+          <w:b/>
+          <w:bCs/>
+          <w:sz w:val="28"/>
+          <w:szCs w:val="28"/>
+          <w:lang w:val="en-US"/>
+        </w:rPr>
+        <w:t>Tài Khoản</w:t>
+      </w:r>
+      <w:r>
+        <w:rPr>
+          <w:rFonts w:asciiTheme="majorHAnsi" w:eastAsiaTheme="majorEastAsia" w:hAnsiTheme="majorHAnsi" w:cstheme="majorHAnsi"/>
+          <w:bCs/>
+          <w:sz w:val="28"/>
+          <w:szCs w:val="28"/>
+          <w:lang w:val="en-US"/>
+        </w:rPr>
+        <w:t xml:space="preserve">. Tại đây </w:t>
+      </w:r>
+      <w:r>
+        <w:rPr>
+          <w:rFonts w:asciiTheme="majorHAnsi" w:eastAsiaTheme="majorEastAsia" w:hAnsiTheme="majorHAnsi" w:cstheme="majorHAnsi"/>
+          <w:b/>
+          <w:bCs/>
+          <w:sz w:val="28"/>
+          <w:szCs w:val="28"/>
+          <w:lang w:val="en-US"/>
+        </w:rPr>
+        <w:t>Admin</w:t>
+      </w:r>
+      <w:r>
+        <w:rPr>
+          <w:rFonts w:asciiTheme="majorHAnsi" w:eastAsiaTheme="majorEastAsia" w:hAnsiTheme="majorHAnsi" w:cstheme="majorHAnsi"/>
+          <w:bCs/>
+          <w:sz w:val="28"/>
+          <w:szCs w:val="28"/>
+          <w:lang w:val="en-US"/>
+        </w:rPr>
+        <w:t xml:space="preserve"> được toàn quyền thay đổi </w:t>
+      </w:r>
+      <w:r>
+        <w:rPr>
+          <w:rFonts w:asciiTheme="majorHAnsi" w:eastAsiaTheme="majorEastAsia" w:hAnsiTheme="majorHAnsi" w:cstheme="majorHAnsi"/>
+          <w:b/>
+          <w:bCs/>
+          <w:sz w:val="28"/>
+          <w:szCs w:val="28"/>
+          <w:lang w:val="en-US"/>
+        </w:rPr>
+        <w:t>username</w:t>
+      </w:r>
+      <w:r>
+        <w:rPr>
+          <w:rFonts w:asciiTheme="majorHAnsi" w:eastAsiaTheme="majorEastAsia" w:hAnsiTheme="majorHAnsi" w:cstheme="majorHAnsi"/>
+          <w:bCs/>
+          <w:sz w:val="28"/>
+          <w:szCs w:val="28"/>
+          <w:lang w:val="en-US"/>
+        </w:rPr>
+        <w:t xml:space="preserve">, </w:t>
+      </w:r>
+      <w:r>
+        <w:rPr>
+          <w:rFonts w:asciiTheme="majorHAnsi" w:eastAsiaTheme="majorEastAsia" w:hAnsiTheme="majorHAnsi" w:cstheme="majorHAnsi"/>
+          <w:b/>
+          <w:bCs/>
+          <w:sz w:val="28"/>
+          <w:szCs w:val="28"/>
+          <w:lang w:val="en-US"/>
+        </w:rPr>
+        <w:t>password</w:t>
+      </w:r>
+      <w:r>
+        <w:rPr>
+          <w:rFonts w:asciiTheme="majorHAnsi" w:eastAsiaTheme="majorEastAsia" w:hAnsiTheme="majorHAnsi" w:cstheme="majorHAnsi"/>
+          <w:bCs/>
+          <w:sz w:val="28"/>
+          <w:szCs w:val="28"/>
+          <w:lang w:val="en-US"/>
+        </w:rPr>
+        <w:t xml:space="preserve">, </w:t>
+      </w:r>
+      <w:r>
+        <w:rPr>
+          <w:rFonts w:asciiTheme="majorHAnsi" w:eastAsiaTheme="majorEastAsia" w:hAnsiTheme="majorHAnsi" w:cstheme="majorHAnsi"/>
+          <w:b/>
+          <w:bCs/>
+          <w:sz w:val="28"/>
+          <w:szCs w:val="28"/>
+          <w:lang w:val="en-US"/>
+        </w:rPr>
+        <w:t xml:space="preserve">loại tài khoản </w:t>
+      </w:r>
+      <w:r>
+        <w:rPr>
+          <w:rFonts w:asciiTheme="majorHAnsi" w:eastAsiaTheme="majorEastAsia" w:hAnsiTheme="majorHAnsi" w:cstheme="majorHAnsi"/>
+          <w:bCs/>
+          <w:sz w:val="28"/>
+          <w:szCs w:val="28"/>
+          <w:lang w:val="en-US"/>
+        </w:rPr>
+        <w:t>hoặc ngay cả xóa người dùng ra khỏi hệ thống.</w:t>
+      </w:r>
+    </w:p>
+    <w:p>
+      <w:pPr>
+        <w:spacing w:after="200" w:line="276" w:lineRule="auto"/>
+        <w:ind w:firstLine="270"/>
+        <w:rPr>
+          <w:rFonts w:asciiTheme="majorHAnsi" w:eastAsiaTheme="majorEastAsia" w:hAnsiTheme="majorHAnsi" w:cstheme="majorHAnsi"/>
+          <w:bCs/>
+          <w:sz w:val="28"/>
+          <w:szCs w:val="28"/>
+          <w:lang w:val="en-US"/>
+        </w:rPr>
+      </w:pPr>
+      <w:r>
+        <w:rPr>
+          <w:noProof/>
+          <w:lang w:val="en-US"/>
+        </w:rPr>
+        <w:drawing>
+          <wp:inline distT="0" distB="0" distL="0" distR="0" wp14:anchorId="2F7440D3" wp14:editId="67E4107E">
+            <wp:extent cx="5929630" cy="4142740"/>
+            <wp:effectExtent l="0" t="0" r="0" b="0"/>
+            <wp:docPr id="1" name="Picture 1"/>
+            <wp:cNvGraphicFramePr>
+              <a:graphicFrameLocks xmlns:a="http://schemas.openxmlformats.org/drawingml/2006/main" noChangeAspect="1"/>
+            </wp:cNvGraphicFramePr>
+            <a:graphic xmlns:a="http://schemas.openxmlformats.org/drawingml/2006/main">
+              <a:graphicData uri="http://schemas.openxmlformats.org/drawingml/2006/picture">
+                <pic:pic xmlns:pic="http://schemas.openxmlformats.org/drawingml/2006/picture">
+                  <pic:nvPicPr>
+                    <pic:cNvPr id="1" name=""/>
+                    <pic:cNvPicPr/>
+                  </pic:nvPicPr>
+                  <pic:blipFill>
+                    <a:blip r:embed="rId9"/>
+                    <a:stretch>
+                      <a:fillRect/>
+                    </a:stretch>
+                  </pic:blipFill>
+                  <pic:spPr>
+                    <a:xfrm>
+                      <a:off x="0" y="0"/>
+                      <a:ext cx="5929630" cy="4142740"/>
+                    </a:xfrm>
+                    <a:prstGeom prst="rect">
+                      <a:avLst/>
+                    </a:prstGeom>
+                  </pic:spPr>
+                </pic:pic>
+              </a:graphicData>
+            </a:graphic>
+          </wp:inline>
+        </w:drawing>
+      </w:r>
+    </w:p>
+    <w:p>
+      <w:pPr>
+        <w:spacing w:after="200" w:line="276" w:lineRule="auto"/>
+        <w:ind w:firstLine="270"/>
+        <w:rPr>
+          <w:rFonts w:asciiTheme="majorHAnsi" w:eastAsiaTheme="majorEastAsia" w:hAnsiTheme="majorHAnsi" w:cstheme="majorHAnsi"/>
+          <w:bCs/>
+          <w:sz w:val="28"/>
+          <w:szCs w:val="28"/>
+          <w:lang w:val="en-US"/>
+        </w:rPr>
+      </w:pPr>
+      <w:r>
+        <w:rPr>
+          <w:rFonts w:asciiTheme="majorHAnsi" w:eastAsiaTheme="majorEastAsia" w:hAnsiTheme="majorHAnsi" w:cstheme="majorHAnsi"/>
+          <w:b/>
+          <w:bCs/>
+          <w:sz w:val="28"/>
+          <w:szCs w:val="28"/>
+          <w:lang w:val="en-US"/>
+        </w:rPr>
+        <w:t>Admin</w:t>
+      </w:r>
+      <w:r>
+        <w:rPr>
+          <w:rFonts w:asciiTheme="majorHAnsi" w:eastAsiaTheme="majorEastAsia" w:hAnsiTheme="majorHAnsi" w:cstheme="majorHAnsi"/>
+          <w:bCs/>
+          <w:sz w:val="28"/>
+          <w:szCs w:val="28"/>
+          <w:lang w:val="en-US"/>
+        </w:rPr>
+        <w:t xml:space="preserve"> có thể phân quyền quản lý đội bóng bằng cách truy xuất vào bảng </w:t>
+      </w:r>
+      <w:r>
+        <w:rPr>
+          <w:rFonts w:asciiTheme="majorHAnsi" w:eastAsiaTheme="majorEastAsia" w:hAnsiTheme="majorHAnsi" w:cstheme="majorHAnsi"/>
+          <w:b/>
+          <w:bCs/>
+          <w:sz w:val="28"/>
+          <w:szCs w:val="28"/>
+          <w:lang w:val="en-US"/>
+        </w:rPr>
+        <w:t>Quản Lý</w:t>
+      </w:r>
+      <w:r>
+        <w:rPr>
+          <w:rFonts w:asciiTheme="majorHAnsi" w:eastAsiaTheme="majorEastAsia" w:hAnsiTheme="majorHAnsi" w:cstheme="majorHAnsi"/>
+          <w:bCs/>
+          <w:sz w:val="28"/>
+          <w:szCs w:val="28"/>
+          <w:lang w:val="en-US"/>
+        </w:rPr>
+        <w:t xml:space="preserve">. Tượng tự như trên, </w:t>
+      </w:r>
+      <w:r>
+        <w:rPr>
+          <w:rFonts w:asciiTheme="majorHAnsi" w:eastAsiaTheme="majorEastAsia" w:hAnsiTheme="majorHAnsi" w:cstheme="majorHAnsi"/>
+          <w:b/>
+          <w:bCs/>
+          <w:sz w:val="28"/>
+          <w:szCs w:val="28"/>
+          <w:lang w:val="en-US"/>
+        </w:rPr>
+        <w:t>Admin</w:t>
+      </w:r>
+      <w:r>
+        <w:rPr>
+          <w:rFonts w:asciiTheme="majorHAnsi" w:eastAsiaTheme="majorEastAsia" w:hAnsiTheme="majorHAnsi" w:cstheme="majorHAnsi"/>
+          <w:bCs/>
+          <w:sz w:val="28"/>
+          <w:szCs w:val="28"/>
+          <w:lang w:val="en-US"/>
+        </w:rPr>
+        <w:t xml:space="preserve"> chỉnh sửa trực tiếp trong bảng dữ liệu để cho phép từng </w:t>
+      </w:r>
+      <w:r>
+        <w:rPr>
+          <w:rFonts w:asciiTheme="majorHAnsi" w:eastAsiaTheme="majorEastAsia" w:hAnsiTheme="majorHAnsi" w:cstheme="majorHAnsi"/>
+          <w:b/>
+          <w:bCs/>
+          <w:sz w:val="28"/>
+          <w:szCs w:val="28"/>
+          <w:lang w:val="en-US"/>
+        </w:rPr>
+        <w:t>Team Manager</w:t>
+      </w:r>
+      <w:r>
+        <w:rPr>
+          <w:rFonts w:asciiTheme="majorHAnsi" w:eastAsiaTheme="majorEastAsia" w:hAnsiTheme="majorHAnsi" w:cstheme="majorHAnsi"/>
+          <w:bCs/>
+          <w:sz w:val="28"/>
+          <w:szCs w:val="28"/>
+          <w:lang w:val="en-US"/>
+        </w:rPr>
+        <w:t xml:space="preserve"> </w:t>
+      </w:r>
+      <w:proofErr w:type="gramStart"/>
+      <w:r>
+        <w:rPr>
+          <w:rFonts w:asciiTheme="majorHAnsi" w:eastAsiaTheme="majorEastAsia" w:hAnsiTheme="majorHAnsi" w:cstheme="majorHAnsi"/>
+          <w:bCs/>
+          <w:sz w:val="28"/>
+          <w:szCs w:val="28"/>
+          <w:lang w:val="en-US"/>
+        </w:rPr>
+        <w:t>quản</w:t>
+      </w:r>
+      <w:proofErr w:type="gramEnd"/>
+      <w:r>
+        <w:rPr>
+          <w:rFonts w:asciiTheme="majorHAnsi" w:eastAsiaTheme="majorEastAsia" w:hAnsiTheme="majorHAnsi" w:cstheme="majorHAnsi"/>
+          <w:bCs/>
+          <w:sz w:val="28"/>
+          <w:szCs w:val="28"/>
+          <w:lang w:val="en-US"/>
+        </w:rPr>
+        <w:t xml:space="preserve"> lý một (hoặc nhiều) đội bóng cụ thể và chọn </w:t>
+      </w:r>
+      <w:r>
+        <w:rPr>
+          <w:rFonts w:asciiTheme="majorHAnsi" w:eastAsiaTheme="majorEastAsia" w:hAnsiTheme="majorHAnsi" w:cstheme="majorHAnsi"/>
+          <w:b/>
+          <w:bCs/>
+          <w:sz w:val="28"/>
+          <w:szCs w:val="28"/>
+          <w:lang w:val="en-US"/>
+        </w:rPr>
+        <w:t>Commit</w:t>
+      </w:r>
+      <w:r>
+        <w:rPr>
+          <w:rFonts w:asciiTheme="majorHAnsi" w:eastAsiaTheme="majorEastAsia" w:hAnsiTheme="majorHAnsi" w:cstheme="majorHAnsi"/>
+          <w:bCs/>
+          <w:sz w:val="28"/>
+          <w:szCs w:val="28"/>
+          <w:lang w:val="en-US"/>
+        </w:rPr>
+        <w:t xml:space="preserve"> để xác nhận.</w:t>
+      </w:r>
+    </w:p>
+    <w:p>
+      <w:pPr>
+        <w:spacing w:after="200" w:line="276" w:lineRule="auto"/>
+        <w:ind w:firstLine="270"/>
+        <w:rPr>
+          <w:rFonts w:asciiTheme="majorHAnsi" w:eastAsiaTheme="majorEastAsia" w:hAnsiTheme="majorHAnsi" w:cstheme="majorHAnsi"/>
+          <w:bCs/>
+          <w:sz w:val="28"/>
+          <w:szCs w:val="28"/>
+          <w:lang w:val="en-US"/>
+        </w:rPr>
+      </w:pPr>
+      <w:r>
+        <w:rPr>
+          <w:noProof/>
+          <w:lang w:val="en-US"/>
+        </w:rPr>
+        <w:lastRenderedPageBreak/>
+        <w:drawing>
+          <wp:inline distT="0" distB="0" distL="0" distR="0" wp14:anchorId="6201DB52" wp14:editId="2E793172">
+            <wp:extent cx="5929630" cy="4142740"/>
+            <wp:effectExtent l="0" t="0" r="0" b="0"/>
+            <wp:docPr id="6" name="Picture 6"/>
+            <wp:cNvGraphicFramePr>
+              <a:graphicFrameLocks xmlns:a="http://schemas.openxmlformats.org/drawingml/2006/main" noChangeAspect="1"/>
+            </wp:cNvGraphicFramePr>
+            <a:graphic xmlns:a="http://schemas.openxmlformats.org/drawingml/2006/main">
+              <a:graphicData uri="http://schemas.openxmlformats.org/drawingml/2006/picture">
+                <pic:pic xmlns:pic="http://schemas.openxmlformats.org/drawingml/2006/picture">
+                  <pic:nvPicPr>
+                    <pic:cNvPr id="1" name=""/>
+                    <pic:cNvPicPr/>
+                  </pic:nvPicPr>
+                  <pic:blipFill>
+                    <a:blip r:embed="rId10"/>
+                    <a:stretch>
+                      <a:fillRect/>
+                    </a:stretch>
+                  </pic:blipFill>
+                  <pic:spPr>
+                    <a:xfrm>
+                      <a:off x="0" y="0"/>
+                      <a:ext cx="5929630" cy="4142740"/>
+                    </a:xfrm>
+                    <a:prstGeom prst="rect">
+                      <a:avLst/>
+                    </a:prstGeom>
+                  </pic:spPr>
+                </pic:pic>
+              </a:graphicData>
+            </a:graphic>
+          </wp:inline>
+        </w:drawing>
+      </w:r>
+    </w:p>
+    <w:p>
+      <w:pPr>
+        <w:spacing w:after="200" w:line="276" w:lineRule="auto"/>
+        <w:ind w:firstLine="270"/>
+        <w:rPr>
+          <w:rFonts w:asciiTheme="majorHAnsi" w:eastAsiaTheme="majorEastAsia" w:hAnsiTheme="majorHAnsi" w:cstheme="majorHAnsi"/>
+          <w:bCs/>
+          <w:sz w:val="28"/>
+          <w:szCs w:val="28"/>
+          <w:lang w:val="en-US"/>
+        </w:rPr>
+      </w:pPr>
+      <w:r>
+        <w:rPr>
+          <w:rFonts w:asciiTheme="majorHAnsi" w:eastAsiaTheme="majorEastAsia" w:hAnsiTheme="majorHAnsi" w:cstheme="majorHAnsi"/>
+          <w:bCs/>
+          <w:sz w:val="28"/>
+          <w:szCs w:val="28"/>
+          <w:lang w:val="en-US"/>
+        </w:rPr>
+        <w:t xml:space="preserve">Theo đặc tả trong assignment, </w:t>
+      </w:r>
+      <w:r>
+        <w:rPr>
+          <w:rFonts w:asciiTheme="majorHAnsi" w:eastAsiaTheme="majorEastAsia" w:hAnsiTheme="majorHAnsi" w:cstheme="majorHAnsi"/>
+          <w:b/>
+          <w:bCs/>
+          <w:sz w:val="28"/>
+          <w:szCs w:val="28"/>
+          <w:lang w:val="en-US"/>
+        </w:rPr>
+        <w:t>Admin</w:t>
+      </w:r>
+      <w:r>
+        <w:rPr>
+          <w:rFonts w:asciiTheme="majorHAnsi" w:eastAsiaTheme="majorEastAsia" w:hAnsiTheme="majorHAnsi" w:cstheme="majorHAnsi"/>
+          <w:bCs/>
+          <w:sz w:val="28"/>
+          <w:szCs w:val="28"/>
+          <w:lang w:val="en-US"/>
+        </w:rPr>
+        <w:t xml:space="preserve"> được truy xuất và sử đổi tất cả các bả</w:t>
+      </w:r>
+      <w:r>
+        <w:rPr>
+          <w:rFonts w:asciiTheme="majorHAnsi" w:eastAsiaTheme="majorEastAsia" w:hAnsiTheme="majorHAnsi" w:cstheme="majorHAnsi"/>
+          <w:bCs/>
+          <w:sz w:val="28"/>
+          <w:szCs w:val="28"/>
+          <w:lang w:val="en-US"/>
+        </w:rPr>
+        <w:t xml:space="preserve">ng. Cụ thể ở đây là 2 bẳng </w:t>
+      </w:r>
+      <w:r>
+        <w:rPr>
+          <w:rFonts w:asciiTheme="majorHAnsi" w:eastAsiaTheme="majorEastAsia" w:hAnsiTheme="majorHAnsi" w:cstheme="majorHAnsi"/>
+          <w:b/>
+          <w:bCs/>
+          <w:sz w:val="28"/>
+          <w:szCs w:val="28"/>
+          <w:lang w:val="en-US"/>
+        </w:rPr>
+        <w:t>WorldCup</w:t>
+      </w:r>
+      <w:r>
+        <w:rPr>
+          <w:rFonts w:asciiTheme="majorHAnsi" w:eastAsiaTheme="majorEastAsia" w:hAnsiTheme="majorHAnsi" w:cstheme="majorHAnsi"/>
+          <w:bCs/>
+          <w:sz w:val="28"/>
+          <w:szCs w:val="28"/>
+          <w:lang w:val="en-US"/>
+        </w:rPr>
+        <w:t xml:space="preserve"> và </w:t>
+      </w:r>
+      <w:r>
+        <w:rPr>
+          <w:rFonts w:asciiTheme="majorHAnsi" w:eastAsiaTheme="majorEastAsia" w:hAnsiTheme="majorHAnsi" w:cstheme="majorHAnsi"/>
+          <w:b/>
+          <w:bCs/>
+          <w:sz w:val="28"/>
+          <w:szCs w:val="28"/>
+          <w:lang w:val="en-US"/>
+        </w:rPr>
+        <w:t>Trận Đấu</w:t>
+      </w:r>
+      <w:r>
+        <w:rPr>
+          <w:rFonts w:asciiTheme="majorHAnsi" w:eastAsiaTheme="majorEastAsia" w:hAnsiTheme="majorHAnsi" w:cstheme="majorHAnsi"/>
+          <w:bCs/>
+          <w:sz w:val="28"/>
+          <w:szCs w:val="28"/>
+          <w:lang w:val="en-US"/>
+        </w:rPr>
+        <w:t>. Các bảng khác không được hiện thực ở đây, nhưng có thể xem ở các người dùng khác.</w:t>
+      </w:r>
+      <w:bookmarkStart w:id="1" w:name="_GoBack"/>
+      <w:bookmarkEnd w:id="1"/>
     </w:p>
     <w:p>
       <w:pPr>
@@ -1290,6 +2425,7 @@
           <w:numId w:val="20"/>
         </w:numPr>
         <w:spacing w:after="200" w:line="276" w:lineRule="auto"/>
+        <w:ind w:firstLine="270"/>
         <w:rPr>
           <w:rFonts w:asciiTheme="majorHAnsi" w:eastAsiaTheme="majorEastAsia" w:hAnsiTheme="majorHAnsi" w:cstheme="majorHAnsi"/>
           <w:b/>
@@ -1315,6 +2451,7 @@
           <w:numId w:val="20"/>
         </w:numPr>
         <w:spacing w:after="200" w:line="276" w:lineRule="auto"/>
+        <w:ind w:firstLine="270"/>
         <w:rPr>
           <w:rFonts w:asciiTheme="majorHAnsi" w:eastAsiaTheme="majorEastAsia" w:hAnsiTheme="majorHAnsi" w:cstheme="majorHAnsi"/>
           <w:b/>
@@ -1340,6 +2477,7 @@
           <w:numId w:val="20"/>
         </w:numPr>
         <w:spacing w:after="200" w:line="276" w:lineRule="auto"/>
+        <w:ind w:firstLine="270"/>
         <w:rPr>
           <w:rFonts w:asciiTheme="majorHAnsi" w:eastAsiaTheme="majorEastAsia" w:hAnsiTheme="majorHAnsi" w:cstheme="majorHAnsi"/>
           <w:b/>
@@ -1356,15 +2494,13 @@
         </w:rPr>
         <w:t>Client</w:t>
       </w:r>
-      <w:bookmarkStart w:id="1" w:name="_GoBack"/>
       <w:bookmarkEnd w:id="0"/>
-      <w:bookmarkEnd w:id="1"/>
     </w:p>
     <w:sectPr>
-      <w:headerReference w:type="even" r:id="rId9"/>
-      <w:headerReference w:type="default" r:id="rId10"/>
-      <w:footerReference w:type="even" r:id="rId11"/>
-      <w:footerReference w:type="default" r:id="rId12"/>
+      <w:headerReference w:type="even" r:id="rId11"/>
+      <w:headerReference w:type="default" r:id="rId12"/>
+      <w:footerReference w:type="even" r:id="rId13"/>
+      <w:footerReference w:type="default" r:id="rId14"/>
       <w:pgSz w:w="11906" w:h="16838"/>
       <w:pgMar w:top="1440" w:right="1286" w:bottom="1440" w:left="1282" w:header="706" w:footer="706" w:gutter="0"/>
       <w:cols w:space="708"/>
@@ -1496,7 +2632,7 @@
           <w:fldChar w:fldCharType="separate"/>
         </w:r>
         <w:r>
-          <w:t>2</w:t>
+          <w:t>5</w:t>
         </w:r>
         <w:r>
           <w:fldChar w:fldCharType="end"/>
@@ -1961,6 +3097,119 @@
     </w:lvl>
   </w:abstractNum>
   <w:abstractNum w:abstractNumId="4">
+    <w:nsid w:val="25EA4851"/>
+    <w:multiLevelType w:val="hybridMultilevel"/>
+    <w:tmpl w:val="A22E4C82"/>
+    <w:lvl w:ilvl="0" w:tplc="F40ADB2C">
+      <w:start w:val="1"/>
+      <w:numFmt w:val="bullet"/>
+      <w:lvlText w:val="-"/>
+      <w:lvlJc w:val="left"/>
+      <w:pPr>
+        <w:ind w:left="1080" w:hanging="360"/>
+      </w:pPr>
+      <w:rPr>
+        <w:rFonts w:ascii="Times New Roman" w:eastAsiaTheme="majorEastAsia" w:hAnsi="Times New Roman" w:cs="Times New Roman" w:hint="default"/>
+      </w:rPr>
+    </w:lvl>
+    <w:lvl w:ilvl="1" w:tplc="04090003" w:tentative="1">
+      <w:start w:val="1"/>
+      <w:numFmt w:val="bullet"/>
+      <w:lvlText w:val="o"/>
+      <w:lvlJc w:val="left"/>
+      <w:pPr>
+        <w:ind w:left="1800" w:hanging="360"/>
+      </w:pPr>
+      <w:rPr>
+        <w:rFonts w:ascii="Courier New" w:hAnsi="Courier New" w:cs="Courier New" w:hint="default"/>
+      </w:rPr>
+    </w:lvl>
+    <w:lvl w:ilvl="2" w:tplc="04090005" w:tentative="1">
+      <w:start w:val="1"/>
+      <w:numFmt w:val="bullet"/>
+      <w:lvlText w:val=""/>
+      <w:lvlJc w:val="left"/>
+      <w:pPr>
+        <w:ind w:left="2520" w:hanging="360"/>
+      </w:pPr>
+      <w:rPr>
+        <w:rFonts w:ascii="Wingdings" w:hAnsi="Wingdings" w:hint="default"/>
+      </w:rPr>
+    </w:lvl>
+    <w:lvl w:ilvl="3" w:tplc="04090001" w:tentative="1">
+      <w:start w:val="1"/>
+      <w:numFmt w:val="bullet"/>
+      <w:lvlText w:val=""/>
+      <w:lvlJc w:val="left"/>
+      <w:pPr>
+        <w:ind w:left="3240" w:hanging="360"/>
+      </w:pPr>
+      <w:rPr>
+        <w:rFonts w:ascii="Symbol" w:hAnsi="Symbol" w:hint="default"/>
+      </w:rPr>
+    </w:lvl>
+    <w:lvl w:ilvl="4" w:tplc="04090003" w:tentative="1">
+      <w:start w:val="1"/>
+      <w:numFmt w:val="bullet"/>
+      <w:lvlText w:val="o"/>
+      <w:lvlJc w:val="left"/>
+      <w:pPr>
+        <w:ind w:left="3960" w:hanging="360"/>
+      </w:pPr>
+      <w:rPr>
+        <w:rFonts w:ascii="Courier New" w:hAnsi="Courier New" w:cs="Courier New" w:hint="default"/>
+      </w:rPr>
+    </w:lvl>
+    <w:lvl w:ilvl="5" w:tplc="04090005" w:tentative="1">
+      <w:start w:val="1"/>
+      <w:numFmt w:val="bullet"/>
+      <w:lvlText w:val=""/>
+      <w:lvlJc w:val="left"/>
+      <w:pPr>
+        <w:ind w:left="4680" w:hanging="360"/>
+      </w:pPr>
+      <w:rPr>
+        <w:rFonts w:ascii="Wingdings" w:hAnsi="Wingdings" w:hint="default"/>
+      </w:rPr>
+    </w:lvl>
+    <w:lvl w:ilvl="6" w:tplc="04090001" w:tentative="1">
+      <w:start w:val="1"/>
+      <w:numFmt w:val="bullet"/>
+      <w:lvlText w:val=""/>
+      <w:lvlJc w:val="left"/>
+      <w:pPr>
+        <w:ind w:left="5400" w:hanging="360"/>
+      </w:pPr>
+      <w:rPr>
+        <w:rFonts w:ascii="Symbol" w:hAnsi="Symbol" w:hint="default"/>
+      </w:rPr>
+    </w:lvl>
+    <w:lvl w:ilvl="7" w:tplc="04090003" w:tentative="1">
+      <w:start w:val="1"/>
+      <w:numFmt w:val="bullet"/>
+      <w:lvlText w:val="o"/>
+      <w:lvlJc w:val="left"/>
+      <w:pPr>
+        <w:ind w:left="6120" w:hanging="360"/>
+      </w:pPr>
+      <w:rPr>
+        <w:rFonts w:ascii="Courier New" w:hAnsi="Courier New" w:cs="Courier New" w:hint="default"/>
+      </w:rPr>
+    </w:lvl>
+    <w:lvl w:ilvl="8" w:tplc="04090005" w:tentative="1">
+      <w:start w:val="1"/>
+      <w:numFmt w:val="bullet"/>
+      <w:lvlText w:val=""/>
+      <w:lvlJc w:val="left"/>
+      <w:pPr>
+        <w:ind w:left="6840" w:hanging="360"/>
+      </w:pPr>
+      <w:rPr>
+        <w:rFonts w:ascii="Wingdings" w:hAnsi="Wingdings" w:hint="default"/>
+      </w:rPr>
+    </w:lvl>
+  </w:abstractNum>
+  <w:abstractNum w:abstractNumId="5">
     <w:nsid w:val="27E828B8"/>
     <w:multiLevelType w:val="hybridMultilevel"/>
     <w:tmpl w:val="AC78052C"/>
@@ -2073,7 +3322,7 @@
       </w:pPr>
     </w:lvl>
   </w:abstractNum>
-  <w:abstractNum w:abstractNumId="5">
+  <w:abstractNum w:abstractNumId="6">
     <w:nsid w:val="2A011BA9"/>
     <w:multiLevelType w:val="hybridMultilevel"/>
     <w:tmpl w:val="4EB2602E"/>
@@ -2159,7 +3408,7 @@
       </w:pPr>
     </w:lvl>
   </w:abstractNum>
-  <w:abstractNum w:abstractNumId="6">
+  <w:abstractNum w:abstractNumId="7">
     <w:nsid w:val="3339443F"/>
     <w:multiLevelType w:val="hybridMultilevel"/>
     <w:tmpl w:val="B8E00798"/>
@@ -2272,7 +3521,7 @@
       </w:rPr>
     </w:lvl>
   </w:abstractNum>
-  <w:abstractNum w:abstractNumId="7">
+  <w:abstractNum w:abstractNumId="8">
     <w:nsid w:val="3776574A"/>
     <w:multiLevelType w:val="hybridMultilevel"/>
     <w:tmpl w:val="C74657D8"/>
@@ -2362,7 +3611,7 @@
       </w:pPr>
     </w:lvl>
   </w:abstractNum>
-  <w:abstractNum w:abstractNumId="8">
+  <w:abstractNum w:abstractNumId="9">
     <w:nsid w:val="39151846"/>
     <w:multiLevelType w:val="hybridMultilevel"/>
     <w:tmpl w:val="DABE4A20"/>
@@ -2448,7 +3697,7 @@
       </w:pPr>
     </w:lvl>
   </w:abstractNum>
-  <w:abstractNum w:abstractNumId="9">
+  <w:abstractNum w:abstractNumId="10">
     <w:nsid w:val="3F5E45E8"/>
     <w:multiLevelType w:val="hybridMultilevel"/>
     <w:tmpl w:val="0CB4ABBC"/>
@@ -2534,7 +3783,7 @@
       </w:pPr>
     </w:lvl>
   </w:abstractNum>
-  <w:abstractNum w:abstractNumId="10">
+  <w:abstractNum w:abstractNumId="11">
     <w:nsid w:val="476B04A0"/>
     <w:multiLevelType w:val="hybridMultilevel"/>
     <w:tmpl w:val="294C926C"/>
@@ -2624,7 +3873,7 @@
       </w:pPr>
     </w:lvl>
   </w:abstractNum>
-  <w:abstractNum w:abstractNumId="11">
+  <w:abstractNum w:abstractNumId="12">
     <w:nsid w:val="4C51100E"/>
     <w:multiLevelType w:val="multilevel"/>
     <w:tmpl w:val="55700FC0"/>
@@ -2773,7 +4022,7 @@
       </w:rPr>
     </w:lvl>
   </w:abstractNum>
-  <w:abstractNum w:abstractNumId="12">
+  <w:abstractNum w:abstractNumId="13">
     <w:nsid w:val="50EC25E1"/>
     <w:multiLevelType w:val="hybridMultilevel"/>
     <w:tmpl w:val="F656F282"/>
@@ -2886,7 +4135,7 @@
       </w:rPr>
     </w:lvl>
   </w:abstractNum>
-  <w:abstractNum w:abstractNumId="13">
+  <w:abstractNum w:abstractNumId="14">
     <w:nsid w:val="5AD97D55"/>
     <w:multiLevelType w:val="hybridMultilevel"/>
     <w:tmpl w:val="8D6013AA"/>
@@ -2999,7 +4248,7 @@
       </w:rPr>
     </w:lvl>
   </w:abstractNum>
-  <w:abstractNum w:abstractNumId="14">
+  <w:abstractNum w:abstractNumId="15">
     <w:nsid w:val="5C240FC7"/>
     <w:multiLevelType w:val="hybridMultilevel"/>
     <w:tmpl w:val="02C0D7DE"/>
@@ -3112,7 +4361,7 @@
       </w:pPr>
     </w:lvl>
   </w:abstractNum>
-  <w:abstractNum w:abstractNumId="15">
+  <w:abstractNum w:abstractNumId="16">
     <w:nsid w:val="69FC2D4E"/>
     <w:multiLevelType w:val="hybridMultilevel"/>
     <w:tmpl w:val="7270D03C"/>
@@ -3198,7 +4447,96 @@
       </w:pPr>
     </w:lvl>
   </w:abstractNum>
-  <w:abstractNum w:abstractNumId="16">
+  <w:abstractNum w:abstractNumId="17">
+    <w:nsid w:val="71516E2F"/>
+    <w:multiLevelType w:val="hybridMultilevel"/>
+    <w:tmpl w:val="281CFF9E"/>
+    <w:lvl w:ilvl="0" w:tplc="DC040E20">
+      <w:start w:val="1"/>
+      <w:numFmt w:val="decimal"/>
+      <w:lvlText w:val="(%1)"/>
+      <w:lvlJc w:val="left"/>
+      <w:pPr>
+        <w:ind w:left="720" w:hanging="360"/>
+      </w:pPr>
+      <w:rPr>
+        <w:rFonts w:hint="default"/>
+      </w:rPr>
+    </w:lvl>
+    <w:lvl w:ilvl="1" w:tplc="04090019" w:tentative="1">
+      <w:start w:val="1"/>
+      <w:numFmt w:val="lowerLetter"/>
+      <w:lvlText w:val="%2."/>
+      <w:lvlJc w:val="left"/>
+      <w:pPr>
+        <w:ind w:left="1440" w:hanging="360"/>
+      </w:pPr>
+    </w:lvl>
+    <w:lvl w:ilvl="2" w:tplc="0409001B" w:tentative="1">
+      <w:start w:val="1"/>
+      <w:numFmt w:val="lowerRoman"/>
+      <w:lvlText w:val="%3."/>
+      <w:lvlJc w:val="right"/>
+      <w:pPr>
+        <w:ind w:left="2160" w:hanging="180"/>
+      </w:pPr>
+    </w:lvl>
+    <w:lvl w:ilvl="3" w:tplc="0409000F" w:tentative="1">
+      <w:start w:val="1"/>
+      <w:numFmt w:val="decimal"/>
+      <w:lvlText w:val="%4."/>
+      <w:lvlJc w:val="left"/>
+      <w:pPr>
+        <w:ind w:left="2880" w:hanging="360"/>
+      </w:pPr>
+    </w:lvl>
+    <w:lvl w:ilvl="4" w:tplc="04090019" w:tentative="1">
+      <w:start w:val="1"/>
+      <w:numFmt w:val="lowerLetter"/>
+      <w:lvlText w:val="%5."/>
+      <w:lvlJc w:val="left"/>
+      <w:pPr>
+        <w:ind w:left="3600" w:hanging="360"/>
+      </w:pPr>
+    </w:lvl>
+    <w:lvl w:ilvl="5" w:tplc="0409001B" w:tentative="1">
+      <w:start w:val="1"/>
+      <w:numFmt w:val="lowerRoman"/>
+      <w:lvlText w:val="%6."/>
+      <w:lvlJc w:val="right"/>
+      <w:pPr>
+        <w:ind w:left="4320" w:hanging="180"/>
+      </w:pPr>
+    </w:lvl>
+    <w:lvl w:ilvl="6" w:tplc="0409000F" w:tentative="1">
+      <w:start w:val="1"/>
+      <w:numFmt w:val="decimal"/>
+      <w:lvlText w:val="%7."/>
+      <w:lvlJc w:val="left"/>
+      <w:pPr>
+        <w:ind w:left="5040" w:hanging="360"/>
+      </w:pPr>
+    </w:lvl>
+    <w:lvl w:ilvl="7" w:tplc="04090019" w:tentative="1">
+      <w:start w:val="1"/>
+      <w:numFmt w:val="lowerLetter"/>
+      <w:lvlText w:val="%8."/>
+      <w:lvlJc w:val="left"/>
+      <w:pPr>
+        <w:ind w:left="5760" w:hanging="360"/>
+      </w:pPr>
+    </w:lvl>
+    <w:lvl w:ilvl="8" w:tplc="0409001B" w:tentative="1">
+      <w:start w:val="1"/>
+      <w:numFmt w:val="lowerRoman"/>
+      <w:lvlText w:val="%9."/>
+      <w:lvlJc w:val="right"/>
+      <w:pPr>
+        <w:ind w:left="6480" w:hanging="180"/>
+      </w:pPr>
+    </w:lvl>
+  </w:abstractNum>
+  <w:abstractNum w:abstractNumId="18">
     <w:nsid w:val="745E7BE5"/>
     <w:multiLevelType w:val="hybridMultilevel"/>
     <w:tmpl w:val="AFE0D392"/>
@@ -3284,7 +4622,7 @@
       </w:pPr>
     </w:lvl>
   </w:abstractNum>
-  <w:abstractNum w:abstractNumId="17">
+  <w:abstractNum w:abstractNumId="19">
     <w:nsid w:val="76590A75"/>
     <w:multiLevelType w:val="hybridMultilevel"/>
     <w:tmpl w:val="6AC8D5E0"/>
@@ -3370,7 +4708,97 @@
       </w:pPr>
     </w:lvl>
   </w:abstractNum>
-  <w:abstractNum w:abstractNumId="18">
+  <w:abstractNum w:abstractNumId="20">
+    <w:nsid w:val="7A5E3FD5"/>
+    <w:multiLevelType w:val="hybridMultilevel"/>
+    <w:tmpl w:val="1062C686"/>
+    <w:lvl w:ilvl="0" w:tplc="DEB20166">
+      <w:start w:val="1"/>
+      <w:numFmt w:val="decimal"/>
+      <w:lvlText w:val="%1."/>
+      <w:lvlJc w:val="left"/>
+      <w:pPr>
+        <w:ind w:left="1440" w:hanging="360"/>
+      </w:pPr>
+      <w:rPr>
+        <w:rFonts w:eastAsiaTheme="minorHAnsi" w:hint="default"/>
+        <w:b w:val="0"/>
+      </w:rPr>
+    </w:lvl>
+    <w:lvl w:ilvl="1" w:tplc="04090019" w:tentative="1">
+      <w:start w:val="1"/>
+      <w:numFmt w:val="lowerLetter"/>
+      <w:lvlText w:val="%2."/>
+      <w:lvlJc w:val="left"/>
+      <w:pPr>
+        <w:ind w:left="2160" w:hanging="360"/>
+      </w:pPr>
+    </w:lvl>
+    <w:lvl w:ilvl="2" w:tplc="0409001B" w:tentative="1">
+      <w:start w:val="1"/>
+      <w:numFmt w:val="lowerRoman"/>
+      <w:lvlText w:val="%3."/>
+      <w:lvlJc w:val="right"/>
+      <w:pPr>
+        <w:ind w:left="2880" w:hanging="180"/>
+      </w:pPr>
+    </w:lvl>
+    <w:lvl w:ilvl="3" w:tplc="0409000F" w:tentative="1">
+      <w:start w:val="1"/>
+      <w:numFmt w:val="decimal"/>
+      <w:lvlText w:val="%4."/>
+      <w:lvlJc w:val="left"/>
+      <w:pPr>
+        <w:ind w:left="3600" w:hanging="360"/>
+      </w:pPr>
+    </w:lvl>
+    <w:lvl w:ilvl="4" w:tplc="04090019" w:tentative="1">
+      <w:start w:val="1"/>
+      <w:numFmt w:val="lowerLetter"/>
+      <w:lvlText w:val="%5."/>
+      <w:lvlJc w:val="left"/>
+      <w:pPr>
+        <w:ind w:left="4320" w:hanging="360"/>
+      </w:pPr>
+    </w:lvl>
+    <w:lvl w:ilvl="5" w:tplc="0409001B" w:tentative="1">
+      <w:start w:val="1"/>
+      <w:numFmt w:val="lowerRoman"/>
+      <w:lvlText w:val="%6."/>
+      <w:lvlJc w:val="right"/>
+      <w:pPr>
+        <w:ind w:left="5040" w:hanging="180"/>
+      </w:pPr>
+    </w:lvl>
+    <w:lvl w:ilvl="6" w:tplc="0409000F" w:tentative="1">
+      <w:start w:val="1"/>
+      <w:numFmt w:val="decimal"/>
+      <w:lvlText w:val="%7."/>
+      <w:lvlJc w:val="left"/>
+      <w:pPr>
+        <w:ind w:left="5760" w:hanging="360"/>
+      </w:pPr>
+    </w:lvl>
+    <w:lvl w:ilvl="7" w:tplc="04090019" w:tentative="1">
+      <w:start w:val="1"/>
+      <w:numFmt w:val="lowerLetter"/>
+      <w:lvlText w:val="%8."/>
+      <w:lvlJc w:val="left"/>
+      <w:pPr>
+        <w:ind w:left="6480" w:hanging="360"/>
+      </w:pPr>
+    </w:lvl>
+    <w:lvl w:ilvl="8" w:tplc="0409001B" w:tentative="1">
+      <w:start w:val="1"/>
+      <w:numFmt w:val="lowerRoman"/>
+      <w:lvlText w:val="%9."/>
+      <w:lvlJc w:val="right"/>
+      <w:pPr>
+        <w:ind w:left="7200" w:hanging="180"/>
+      </w:pPr>
+    </w:lvl>
+  </w:abstractNum>
+  <w:abstractNum w:abstractNumId="21">
     <w:nsid w:val="7E7B7949"/>
     <w:multiLevelType w:val="hybridMultilevel"/>
     <w:tmpl w:val="26502C2A"/>
@@ -3487,10 +4915,10 @@
     <w:abstractNumId w:val="2"/>
   </w:num>
   <w:num w:numId="2">
-    <w:abstractNumId w:val="11"/>
+    <w:abstractNumId w:val="12"/>
   </w:num>
   <w:num w:numId="3">
-    <w:abstractNumId w:val="11"/>
+    <w:abstractNumId w:val="12"/>
     <w:lvlOverride w:ilvl="1">
       <w:lvl w:ilvl="1">
         <w:numFmt w:val="bullet"/>
@@ -3513,52 +4941,61 @@
     <w:abstractNumId w:val="1"/>
   </w:num>
   <w:num w:numId="5">
-    <w:abstractNumId w:val="4"/>
+    <w:abstractNumId w:val="5"/>
   </w:num>
   <w:num w:numId="6">
+    <w:abstractNumId w:val="15"/>
+  </w:num>
+  <w:num w:numId="7">
+    <w:abstractNumId w:val="18"/>
+  </w:num>
+  <w:num w:numId="8">
     <w:abstractNumId w:val="14"/>
   </w:num>
-  <w:num w:numId="7">
-    <w:abstractNumId w:val="16"/>
+  <w:num w:numId="9">
+    <w:abstractNumId w:val="10"/>
   </w:num>
-  <w:num w:numId="8">
+  <w:num w:numId="10">
+    <w:abstractNumId w:val="6"/>
+  </w:num>
+  <w:num w:numId="11">
     <w:abstractNumId w:val="13"/>
   </w:num>
-  <w:num w:numId="9">
+  <w:num w:numId="12">
     <w:abstractNumId w:val="9"/>
-  </w:num>
-  <w:num w:numId="10">
-    <w:abstractNumId w:val="5"/>
-  </w:num>
-  <w:num w:numId="11">
-    <w:abstractNumId w:val="12"/>
-  </w:num>
-  <w:num w:numId="12">
-    <w:abstractNumId w:val="8"/>
   </w:num>
   <w:num w:numId="13">
     <w:abstractNumId w:val="3"/>
   </w:num>
   <w:num w:numId="14">
-    <w:abstractNumId w:val="18"/>
+    <w:abstractNumId w:val="21"/>
   </w:num>
   <w:num w:numId="15">
-    <w:abstractNumId w:val="15"/>
+    <w:abstractNumId w:val="16"/>
   </w:num>
   <w:num w:numId="16">
-    <w:abstractNumId w:val="6"/>
+    <w:abstractNumId w:val="7"/>
   </w:num>
   <w:num w:numId="17">
     <w:abstractNumId w:val="0"/>
   </w:num>
   <w:num w:numId="18">
+    <w:abstractNumId w:val="19"/>
+  </w:num>
+  <w:num w:numId="19">
+    <w:abstractNumId w:val="8"/>
+  </w:num>
+  <w:num w:numId="20">
+    <w:abstractNumId w:val="11"/>
+  </w:num>
+  <w:num w:numId="21">
     <w:abstractNumId w:val="17"/>
   </w:num>
-  <w:num w:numId="19">
-    <w:abstractNumId w:val="7"/>
+  <w:num w:numId="22">
+    <w:abstractNumId w:val="4"/>
   </w:num>
-  <w:num w:numId="20">
-    <w:abstractNumId w:val="10"/>
+  <w:num w:numId="23">
+    <w:abstractNumId w:val="20"/>
   </w:num>
 </w:numbering>
 </file>

</xml_diff>

<commit_message>
Chinh sua bao cao, Huy done
</commit_message>
<xml_diff>
--- a/ASS3_Report.docx
+++ b/ASS3_Report.docx
@@ -1505,7 +1505,18 @@
           <w:sz w:val="28"/>
           <w:szCs w:val="28"/>
         </w:rPr>
-        <w:t>Tất cả các bàng được hiển thị</w:t>
+        <w:t>Tất cả các bàng đư</w:t>
+      </w:r>
+      <w:bookmarkStart w:id="1" w:name="_GoBack"/>
+      <w:bookmarkEnd w:id="1"/>
+      <w:r>
+        <w:rPr>
+          <w:rFonts w:asciiTheme="majorHAnsi" w:eastAsiaTheme="majorEastAsia" w:hAnsiTheme="majorHAnsi" w:cstheme="majorHAnsi"/>
+          <w:bCs/>
+          <w:sz w:val="28"/>
+          <w:szCs w:val="28"/>
+        </w:rPr>
+        <w:t>ợc hiển thị</w:t>
       </w:r>
       <w:r>
         <w:rPr>
@@ -2414,8 +2425,6 @@
         </w:rPr>
         <w:t>. Các bảng khác không được hiện thực ở đây, nhưng có thể xem ở các người dùng khác.</w:t>
       </w:r>
-      <w:bookmarkStart w:id="1" w:name="_GoBack"/>
-      <w:bookmarkEnd w:id="1"/>
     </w:p>
     <w:p>
       <w:pPr>
@@ -2437,6 +2446,7 @@
       <w:r>
         <w:rPr>
           <w:rFonts w:asciiTheme="majorHAnsi" w:hAnsiTheme="majorHAnsi" w:cstheme="majorHAnsi"/>
+          <w:b/>
           <w:sz w:val="28"/>
           <w:szCs w:val="28"/>
         </w:rPr>
@@ -2463,6 +2473,7 @@
       <w:r>
         <w:rPr>
           <w:rFonts w:asciiTheme="majorHAnsi" w:hAnsiTheme="majorHAnsi" w:cstheme="majorHAnsi"/>
+          <w:b/>
           <w:sz w:val="28"/>
           <w:szCs w:val="28"/>
         </w:rPr>
@@ -2489,6 +2500,7 @@
       <w:r>
         <w:rPr>
           <w:rFonts w:asciiTheme="majorHAnsi" w:hAnsiTheme="majorHAnsi" w:cstheme="majorHAnsi"/>
+          <w:b/>
           <w:sz w:val="28"/>
           <w:szCs w:val="28"/>
         </w:rPr>
@@ -3786,8 +3798,8 @@
   <w:abstractNum w:abstractNumId="11">
     <w:nsid w:val="476B04A0"/>
     <w:multiLevelType w:val="hybridMultilevel"/>
-    <w:tmpl w:val="294C926C"/>
-    <w:lvl w:ilvl="0" w:tplc="A85E9C42">
+    <w:tmpl w:val="6E820DA2"/>
+    <w:lvl w:ilvl="0" w:tplc="64CC4484">
       <w:start w:val="1"/>
       <w:numFmt w:val="upperRoman"/>
       <w:lvlText w:val="%1."/>
@@ -3797,7 +3809,7 @@
       </w:pPr>
       <w:rPr>
         <w:rFonts w:eastAsiaTheme="minorHAnsi" w:hint="default"/>
-        <w:b w:val="0"/>
+        <w:b/>
       </w:rPr>
     </w:lvl>
     <w:lvl w:ilvl="1" w:tplc="04090019" w:tentative="1">
@@ -4711,8 +4723,8 @@
   <w:abstractNum w:abstractNumId="20">
     <w:nsid w:val="7A5E3FD5"/>
     <w:multiLevelType w:val="hybridMultilevel"/>
-    <w:tmpl w:val="1062C686"/>
-    <w:lvl w:ilvl="0" w:tplc="DEB20166">
+    <w:tmpl w:val="E3027E4A"/>
+    <w:lvl w:ilvl="0" w:tplc="76700326">
       <w:start w:val="1"/>
       <w:numFmt w:val="decimal"/>
       <w:lvlText w:val="%1."/>
@@ -4722,7 +4734,7 @@
       </w:pPr>
       <w:rPr>
         <w:rFonts w:eastAsiaTheme="minorHAnsi" w:hint="default"/>
-        <w:b w:val="0"/>
+        <w:b/>
       </w:rPr>
     </w:lvl>
     <w:lvl w:ilvl="1" w:tplc="04090019" w:tentative="1">

</xml_diff>